<commit_message>
Update CA 1  Group Project Strategic Analysis.docx
SWOT Analysis and Overview included
</commit_message>
<xml_diff>
--- a/CA 1  Group Project Strategic Analysis.docx
+++ b/CA 1  Group Project Strategic Analysis.docx
@@ -1620,109 +1620,188 @@
           <w:rtl w:val="0"/>
         </w:rPr>
       </w:r>
-    </w:p>
-    <w:p>
-      <w:pPr>
-        <w:rPr>
-          <w:color w:val="222222"/>
-          <w:highlight w:val="white"/>
-        </w:rPr>
-      </w:pPr>
-      <w:r>
-        <w:rPr>
-          <w:rtl w:val="0"/>
-        </w:rPr>
-      </w:r>
-    </w:p>
-    <w:p>
-      <w:pPr>
-        <w:rPr>
-          <w:color w:val="222222"/>
-          <w:highlight w:val="white"/>
-        </w:rPr>
-      </w:pPr>
-      <w:r>
-        <w:rPr>
-          <w:rtl w:val="0"/>
-        </w:rPr>
-      </w:r>
-    </w:p>
-    <w:p>
-      <w:pPr>
-        <w:rPr>
-          <w:color w:val="222222"/>
-          <w:highlight w:val="white"/>
-        </w:rPr>
-      </w:pPr>
-      <w:r>
-        <w:rPr>
-          <w:rtl w:val="0"/>
-        </w:rPr>
-      </w:r>
-    </w:p>
-    <w:p>
-      <w:pPr>
-        <w:rPr>
-          <w:color w:val="222222"/>
-          <w:highlight w:val="white"/>
-        </w:rPr>
-      </w:pPr>
-      <w:r>
-        <w:rPr>
-          <w:rtl w:val="0"/>
-        </w:rPr>
-      </w:r>
-    </w:p>
-    <w:p>
-      <w:pPr>
-        <w:rPr>
-          <w:color w:val="222222"/>
-          <w:highlight w:val="white"/>
-        </w:rPr>
-      </w:pPr>
-      <w:r>
-        <w:rPr>
-          <w:rtl w:val="0"/>
-        </w:rPr>
-      </w:r>
-    </w:p>
-    <w:p>
-      <w:pPr>
-        <w:rPr>
-          <w:color w:val="222222"/>
-          <w:highlight w:val="white"/>
-        </w:rPr>
-      </w:pPr>
-      <w:r>
-        <w:rPr>
-          <w:rtl w:val="0"/>
-        </w:rPr>
-      </w:r>
-    </w:p>
-    <w:p>
-      <w:pPr>
-        <w:rPr>
-          <w:color w:val="222222"/>
-          <w:highlight w:val="white"/>
-        </w:rPr>
-      </w:pPr>
-      <w:r>
-        <w:rPr>
-          <w:rtl w:val="0"/>
-        </w:rPr>
-      </w:r>
-    </w:p>
-    <w:p>
-      <w:pPr>
-        <w:rPr>
-          <w:color w:val="222222"/>
-          <w:highlight w:val="white"/>
-        </w:rPr>
-      </w:pPr>
-      <w:r>
-        <w:rPr>
-          <w:rtl w:val="0"/>
-        </w:rPr>
+      <w:r>
+        <w:drawing>
+          <wp:anchor allowOverlap="1" behindDoc="0" distB="114300" distT="114300" distL="114300" distR="114300" hidden="0" layoutInCell="1" locked="0" relativeHeight="0" simplePos="0">
+            <wp:simplePos x="0" y="0"/>
+            <wp:positionH relativeFrom="column">
+              <wp:posOffset>19051</wp:posOffset>
+            </wp:positionH>
+            <wp:positionV relativeFrom="paragraph">
+              <wp:posOffset>203788</wp:posOffset>
+            </wp:positionV>
+            <wp:extent cx="5731200" cy="3225800"/>
+            <wp:effectExtent b="0" l="0" r="0" t="0"/>
+            <wp:wrapNone/>
+            <wp:docPr id="1" name="image1.jpg"/>
+            <a:graphic>
+              <a:graphicData uri="http://schemas.openxmlformats.org/drawingml/2006/picture">
+                <pic:pic>
+                  <pic:nvPicPr>
+                    <pic:cNvPr id="0" name="image1.jpg"/>
+                    <pic:cNvPicPr preferRelativeResize="0"/>
+                  </pic:nvPicPr>
+                  <pic:blipFill>
+                    <a:blip r:embed="rId6">
+                      <a:alphaModFix amt="17000"/>
+                    </a:blip>
+                    <a:srcRect b="0" l="0" r="0" t="0"/>
+                    <a:stretch>
+                      <a:fillRect/>
+                    </a:stretch>
+                  </pic:blipFill>
+                  <pic:spPr>
+                    <a:xfrm>
+                      <a:off x="0" y="0"/>
+                      <a:ext cx="5731200" cy="3225800"/>
+                    </a:xfrm>
+                    <a:prstGeom prst="rect"/>
+                    <a:ln/>
+                  </pic:spPr>
+                </pic:pic>
+              </a:graphicData>
+            </a:graphic>
+          </wp:anchor>
+        </w:drawing>
+      </w:r>
+    </w:p>
+    <w:p>
+      <w:pPr>
+        <w:rPr>
+          <w:color w:val="222222"/>
+          <w:highlight w:val="white"/>
+        </w:rPr>
+      </w:pPr>
+      <w:r>
+        <w:rPr>
+          <w:color w:val="222222"/>
+          <w:highlight w:val="white"/>
+          <w:rtl w:val="0"/>
+        </w:rPr>
+        <w:t xml:space="preserve">(Text ………………………………………………………………………………………………………..</w:t>
+      </w:r>
+    </w:p>
+    <w:p>
+      <w:pPr>
+        <w:rPr>
+          <w:color w:val="222222"/>
+          <w:highlight w:val="white"/>
+        </w:rPr>
+      </w:pPr>
+      <w:r>
+        <w:rPr>
+          <w:rtl w:val="0"/>
+        </w:rPr>
+      </w:r>
+    </w:p>
+    <w:p>
+      <w:pPr>
+        <w:rPr>
+          <w:color w:val="222222"/>
+          <w:highlight w:val="white"/>
+        </w:rPr>
+      </w:pPr>
+      <w:r>
+        <w:rPr>
+          <w:rtl w:val="0"/>
+        </w:rPr>
+      </w:r>
+    </w:p>
+    <w:p>
+      <w:pPr>
+        <w:rPr>
+          <w:color w:val="222222"/>
+          <w:highlight w:val="white"/>
+        </w:rPr>
+      </w:pPr>
+      <w:r>
+        <w:rPr>
+          <w:rtl w:val="0"/>
+        </w:rPr>
+      </w:r>
+    </w:p>
+    <w:p>
+      <w:pPr>
+        <w:rPr>
+          <w:color w:val="222222"/>
+          <w:highlight w:val="white"/>
+        </w:rPr>
+      </w:pPr>
+      <w:r>
+        <w:rPr>
+          <w:color w:val="222222"/>
+          <w:highlight w:val="white"/>
+          <w:rtl w:val="0"/>
+        </w:rPr>
+        <w:t xml:space="preserve">…………………………………………………………………………………………………………</w:t>
+      </w:r>
+    </w:p>
+    <w:p>
+      <w:pPr>
+        <w:rPr>
+          <w:color w:val="222222"/>
+          <w:highlight w:val="white"/>
+        </w:rPr>
+      </w:pPr>
+      <w:r>
+        <w:rPr>
+          <w:rtl w:val="0"/>
+        </w:rPr>
+      </w:r>
+    </w:p>
+    <w:p>
+      <w:pPr>
+        <w:rPr>
+          <w:color w:val="222222"/>
+          <w:highlight w:val="white"/>
+        </w:rPr>
+      </w:pPr>
+      <w:r>
+        <w:rPr>
+          <w:rtl w:val="0"/>
+        </w:rPr>
+      </w:r>
+    </w:p>
+    <w:p>
+      <w:pPr>
+        <w:rPr>
+          <w:color w:val="222222"/>
+          <w:highlight w:val="white"/>
+        </w:rPr>
+      </w:pPr>
+      <w:r>
+        <w:rPr>
+          <w:rtl w:val="0"/>
+        </w:rPr>
+      </w:r>
+    </w:p>
+    <w:p>
+      <w:pPr>
+        <w:rPr>
+          <w:color w:val="222222"/>
+          <w:highlight w:val="white"/>
+        </w:rPr>
+      </w:pPr>
+      <w:r>
+        <w:rPr>
+          <w:rtl w:val="0"/>
+        </w:rPr>
+      </w:r>
+    </w:p>
+    <w:p>
+      <w:pPr>
+        <w:rPr>
+          <w:color w:val="222222"/>
+          <w:highlight w:val="white"/>
+        </w:rPr>
+      </w:pPr>
+      <w:r>
+        <w:rPr>
+          <w:color w:val="222222"/>
+          <w:highlight w:val="white"/>
+          <w:rtl w:val="0"/>
+        </w:rPr>
+        <w:t xml:space="preserve">………………………………………………………………………………………………………….)</w:t>
       </w:r>
     </w:p>
     <w:p>
@@ -2914,7 +2993,7 @@
           <w:highlight w:val="white"/>
           <w:rtl w:val="0"/>
         </w:rPr>
-        <w:t xml:space="preserve">The AI developed by our company, AInsurance, aims to be a more accurate, precise and modern way to help insurance companies to create personalised pricing for each customer. By analysing the food habits and dietary patterns within each zone, our software will see and analyse risk factors and define the insurance price accordingly, becoming less likely to human errors. .  </w:t>
+        <w:t xml:space="preserve">Thinking about food habits and how we could incentivize healthy habits while making money from it using AI, we came up with an idea, create a software and feed it with data from food calories all over Europe and train it to identify potential risks within the zones and make a customised budget based on where that person lives. The presence of AI in the Insurance sector has been growing a lot, being used to support chatbots in the websites and. The AI developed by our company, AInsurance, aims to be a more accurate, precise, modern and fair way to help insurance companies to create personalised pricing for each customer. By analysing the food habits and dietary patterns within each zone, our software will see and analyse possible risk factors and define the insurance price accordingly, becoming less likely to human errors. To incentivize healthy food habits, we plan to give benefits or discounts to the zones where they show healthiest dietary habits. </w:t>
       </w:r>
     </w:p>
     <w:p>
@@ -2955,8 +3034,11 @@
       </w:pPr>
       <w:r>
         <w:rPr>
-          <w:rtl w:val="0"/>
-        </w:rPr>
+          <w:color w:val="222222"/>
+          <w:highlight w:val="white"/>
+          <w:rtl w:val="0"/>
+        </w:rPr>
+        <w:t xml:space="preserve">By analysing the dataset we have, we are able to see and manipulate the info needed to check the food habits of different zones over Europe. Within our data, we are able to create a software that will analyse possible risks that people can have over Europe and price them accordingly while profiting. </w:t>
       </w:r>
     </w:p>
     <w:p>
@@ -3023,25 +3105,8 @@
       </w:pPr>
       <w:r>
         <w:rPr>
-          <w:color w:val="222222"/>
-          <w:rtl w:val="0"/>
-        </w:rPr>
-        <w:t xml:space="preserve">a) Define your project concept clearly and in brief, so that all of your peers can understand the nature of your research, i.e. ‘To analyse customer order trends i</w:t>
-      </w:r>
-      <w:r>
-        <w:rPr>
-          <w:color w:val="222222"/>
-          <w:highlight w:val="yellow"/>
-          <w:rtl w:val="0"/>
-        </w:rPr>
-        <w:t xml:space="preserve">n a café in Dublin’</w:t>
-      </w:r>
-      <w:r>
-        <w:rPr>
-          <w:color w:val="222222"/>
-          <w:rtl w:val="0"/>
-        </w:rPr>
-        <w:t xml:space="preserve">. You can state whether it addresses an existing problem that you have experienced, or is something you found in research, or it may be a piece of innovation where a problem is not defined or known.</w:t>
+          <w:rtl w:val="0"/>
+        </w:rPr>
       </w:r>
     </w:p>
     <w:p>
@@ -3071,6 +3136,34 @@
           <w:color w:val="222222"/>
           <w:rtl w:val="0"/>
         </w:rPr>
+        <w:t xml:space="preserve">SWOT Analysys</w:t>
+      </w:r>
+    </w:p>
+    <w:p>
+      <w:pPr>
+        <w:shd w:fill="ffffff" w:val="clear"/>
+        <w:rPr>
+          <w:color w:val="222222"/>
+        </w:rPr>
+      </w:pPr>
+      <w:r>
+        <w:rPr>
+          <w:rtl w:val="0"/>
+        </w:rPr>
+      </w:r>
+    </w:p>
+    <w:p>
+      <w:pPr>
+        <w:shd w:fill="ffffff" w:val="clear"/>
+        <w:rPr>
+          <w:color w:val="222222"/>
+        </w:rPr>
+      </w:pPr>
+      <w:r>
+        <w:rPr>
+          <w:color w:val="222222"/>
+          <w:rtl w:val="0"/>
+        </w:rPr>
         <w:t xml:space="preserve">c) Provide a high-level overview of TWO of the technologies that you have selected and compare these with at least one possible alternative. Justify your technology selection(s) and explain why an Open-Source choice is better/more appropriate than a proprietary alternative (or, if you have chosen proprietary software, why this is better than an Open- Source alternative).</w:t>
       </w:r>
     </w:p>
@@ -3191,6 +3284,79 @@
       </w:pPr>
       <w:r>
         <w:rPr>
+          <w:color w:val="222222"/>
+          <w:rtl w:val="0"/>
+        </w:rPr>
+        <w:t xml:space="preserve">During development we find several barriers in legal issues and ethical issues. </w:t>
+      </w:r>
+    </w:p>
+    <w:p>
+      <w:pPr>
+        <w:shd w:fill="ffffff" w:val="clear"/>
+        <w:rPr>
+          <w:color w:val="222222"/>
+        </w:rPr>
+      </w:pPr>
+      <w:r>
+        <w:rPr>
+          <w:color w:val="222222"/>
+          <w:rtl w:val="0"/>
+        </w:rPr>
+        <w:t xml:space="preserve">Ireland is part of the European Union and is subject to the general Data Protection Regulation (GDPR) This regulation has strict requirements for the collection, storage and processing of personal data.</w:t>
+      </w:r>
+    </w:p>
+    <w:p>
+      <w:pPr>
+        <w:shd w:fill="ffffff" w:val="clear"/>
+        <w:rPr>
+          <w:color w:val="222222"/>
+        </w:rPr>
+      </w:pPr>
+      <w:r>
+        <w:rPr>
+          <w:color w:val="222222"/>
+          <w:rtl w:val="0"/>
+        </w:rPr>
+        <w:t xml:space="preserve">Our Company Insurance Ai Solution will have to have the user’s consent or authorization to collect, process and sell the data. Furthermore , it is necessary to provide clear and transparent information about how the data will be used by us.  </w:t>
+      </w:r>
+    </w:p>
+    <w:p>
+      <w:pPr>
+        <w:shd w:fill="ffffff" w:val="clear"/>
+        <w:rPr>
+          <w:color w:val="222222"/>
+        </w:rPr>
+      </w:pPr>
+      <w:r>
+        <w:rPr>
+          <w:color w:val="222222"/>
+          <w:rtl w:val="0"/>
+        </w:rPr>
+        <w:t xml:space="preserve">Selling data, the Insurance Ai Solution can also raise ethical and reputations concerns. Ai insurance solution guarantees that the data obtained will only be used for the purpose of calculating health insurance in a fair, personalised and efficient way for service users</w:t>
+      </w:r>
+    </w:p>
+    <w:p>
+      <w:pPr>
+        <w:shd w:fill="ffffff" w:val="clear"/>
+        <w:rPr>
+          <w:color w:val="222222"/>
+        </w:rPr>
+      </w:pPr>
+      <w:r>
+        <w:rPr>
+          <w:rtl w:val="0"/>
+        </w:rPr>
+      </w:r>
+    </w:p>
+    <w:p>
+      <w:pPr>
+        <w:shd w:fill="ffffff" w:val="clear"/>
+        <w:rPr>
+          <w:color w:val="222222"/>
+        </w:rPr>
+      </w:pPr>
+      <w:r>
+        <w:rPr>
           <w:rtl w:val="0"/>
         </w:rPr>
       </w:r>
@@ -3226,6 +3392,208 @@
     </w:p>
     <w:p>
       <w:pPr>
+        <w:rPr>
+          <w:color w:val="222222"/>
+          <w:highlight w:val="white"/>
+        </w:rPr>
+      </w:pPr>
+      <w:r>
+        <w:rPr>
+          <w:color w:val="222222"/>
+          <w:highlight w:val="white"/>
+          <w:rtl w:val="0"/>
+        </w:rPr>
+        <w:t xml:space="preserve">How Insurance Ai Solution will collect data :</w:t>
+      </w:r>
+    </w:p>
+    <w:p>
+      <w:pPr>
+        <w:rPr>
+          <w:color w:val="222222"/>
+          <w:highlight w:val="white"/>
+        </w:rPr>
+      </w:pPr>
+      <w:r>
+        <w:rPr>
+          <w:rtl w:val="0"/>
+        </w:rPr>
+      </w:r>
+    </w:p>
+    <w:p>
+      <w:pPr>
+        <w:rPr>
+          <w:color w:val="222222"/>
+          <w:highlight w:val="white"/>
+        </w:rPr>
+      </w:pPr>
+      <w:r>
+        <w:rPr>
+          <w:color w:val="222222"/>
+          <w:highlight w:val="white"/>
+          <w:rtl w:val="0"/>
+        </w:rPr>
+        <w:t xml:space="preserve">At the first step Insurances Ai Solution will collect the data from the user. </w:t>
+      </w:r>
+    </w:p>
+    <w:p>
+      <w:pPr>
+        <w:rPr>
+          <w:color w:val="222222"/>
+          <w:highlight w:val="white"/>
+        </w:rPr>
+      </w:pPr>
+      <w:r>
+        <w:rPr>
+          <w:color w:val="222222"/>
+          <w:highlight w:val="white"/>
+          <w:rtl w:val="0"/>
+        </w:rPr>
+        <w:t xml:space="preserve">The user will upload the shop receipt via app, just take a photo and send it to IAS Cloud from Insurances Ai Solution.</w:t>
+      </w:r>
+    </w:p>
+    <w:p>
+      <w:pPr>
+        <w:rPr>
+          <w:color w:val="222222"/>
+          <w:highlight w:val="white"/>
+        </w:rPr>
+      </w:pPr>
+      <w:r>
+        <w:rPr>
+          <w:rtl w:val="0"/>
+        </w:rPr>
+      </w:r>
+    </w:p>
+    <w:p>
+      <w:pPr>
+        <w:rPr>
+          <w:color w:val="222222"/>
+          <w:highlight w:val="white"/>
+        </w:rPr>
+      </w:pPr>
+      <w:r>
+        <w:rPr>
+          <w:color w:val="222222"/>
+          <w:highlight w:val="white"/>
+          <w:rtl w:val="0"/>
+        </w:rPr>
+        <w:t xml:space="preserve">Insurance's Ai Solution will collect the data from the Cloud to process, prepare and clean the data.</w:t>
+      </w:r>
+    </w:p>
+    <w:p>
+      <w:pPr>
+        <w:rPr>
+          <w:color w:val="222222"/>
+          <w:highlight w:val="white"/>
+        </w:rPr>
+      </w:pPr>
+      <w:r>
+        <w:rPr>
+          <w:color w:val="222222"/>
+          <w:highlight w:val="white"/>
+          <w:rtl w:val="0"/>
+        </w:rPr>
+        <w:t xml:space="preserve"> The next step is modelling the data with eating habits divided per zones and some risk factors.</w:t>
+      </w:r>
+    </w:p>
+    <w:p>
+      <w:pPr>
+        <w:rPr>
+          <w:color w:val="222222"/>
+          <w:highlight w:val="white"/>
+        </w:rPr>
+      </w:pPr>
+      <w:r>
+        <w:rPr>
+          <w:color w:val="222222"/>
+          <w:highlight w:val="white"/>
+          <w:rtl w:val="0"/>
+        </w:rPr>
+        <w:t xml:space="preserve">To sell this data to the insurance companies thats sells to civilians.</w:t>
+      </w:r>
+    </w:p>
+    <w:p>
+      <w:pPr>
+        <w:rPr>
+          <w:color w:val="222222"/>
+          <w:highlight w:val="white"/>
+        </w:rPr>
+      </w:pPr>
+      <w:r>
+        <w:rPr>
+          <w:color w:val="222222"/>
+          <w:highlight w:val="white"/>
+          <w:rtl w:val="0"/>
+        </w:rPr>
+        <w:t xml:space="preserve">Insurances companies will set the correct price for each person based on foods habit per zone and other factors that influence the price like age. </w:t>
+      </w:r>
+    </w:p>
+    <w:p>
+      <w:pPr>
+        <w:rPr>
+          <w:color w:val="222222"/>
+          <w:highlight w:val="white"/>
+        </w:rPr>
+      </w:pPr>
+      <w:r>
+        <w:rPr>
+          <w:color w:val="222222"/>
+          <w:highlight w:val="white"/>
+        </w:rPr>
+        <w:drawing>
+          <wp:inline distB="114300" distT="114300" distL="114300" distR="114300">
+            <wp:extent cx="3985221" cy="3976688"/>
+            <wp:effectExtent b="0" l="0" r="0" t="0"/>
+            <wp:docPr id="2" name="image2.png"/>
+            <a:graphic>
+              <a:graphicData uri="http://schemas.openxmlformats.org/drawingml/2006/picture">
+                <pic:pic>
+                  <pic:nvPicPr>
+                    <pic:cNvPr id="0" name="image2.png"/>
+                    <pic:cNvPicPr preferRelativeResize="0"/>
+                  </pic:nvPicPr>
+                  <pic:blipFill>
+                    <a:blip r:embed="rId7"/>
+                    <a:srcRect b="0" l="0" r="0" t="0"/>
+                    <a:stretch>
+                      <a:fillRect/>
+                    </a:stretch>
+                  </pic:blipFill>
+                  <pic:spPr>
+                    <a:xfrm>
+                      <a:off x="0" y="0"/>
+                      <a:ext cx="3985221" cy="3976688"/>
+                    </a:xfrm>
+                    <a:prstGeom prst="rect"/>
+                    <a:ln/>
+                  </pic:spPr>
+                </pic:pic>
+              </a:graphicData>
+            </a:graphic>
+          </wp:inline>
+        </w:drawing>
+      </w:r>
+      <w:r>
+        <w:rPr>
+          <w:rtl w:val="0"/>
+        </w:rPr>
+      </w:r>
+    </w:p>
+    <w:p>
+      <w:pPr>
+        <w:rPr>
+          <w:color w:val="222222"/>
+          <w:highlight w:val="white"/>
+        </w:rPr>
+      </w:pPr>
+      <w:r>
+        <w:rPr>
+          <w:rtl w:val="0"/>
+        </w:rPr>
+      </w:r>
+    </w:p>
+    <w:p>
+      <w:pPr>
         <w:shd w:fill="ffffff" w:val="clear"/>
         <w:rPr>
           <w:color w:val="222222"/>
@@ -3328,7 +3696,7 @@
       <w:pPr>
         <w:rPr/>
       </w:pPr>
-      <w:hyperlink r:id="rId6">
+      <w:hyperlink r:id="rId8">
         <w:r>
           <w:rPr>
             <w:color w:val="1155cc"/>
@@ -3423,6 +3791,378 @@
         <w:rPr>
           <w:rtl w:val="0"/>
         </w:rPr>
+      </w:r>
+    </w:p>
+    <w:p>
+      <w:pPr>
+        <w:rPr/>
+      </w:pPr>
+      <w:r>
+        <w:rPr>
+          <w:rtl w:val="0"/>
+        </w:rPr>
+      </w:r>
+    </w:p>
+    <w:p>
+      <w:pPr>
+        <w:rPr/>
+      </w:pPr>
+      <w:r>
+        <w:rPr>
+          <w:rtl w:val="0"/>
+        </w:rPr>
+      </w:r>
+    </w:p>
+    <w:p>
+      <w:pPr>
+        <w:rPr/>
+      </w:pPr>
+      <w:r>
+        <w:rPr>
+          <w:rtl w:val="0"/>
+        </w:rPr>
+      </w:r>
+    </w:p>
+    <w:p>
+      <w:pPr>
+        <w:rPr/>
+      </w:pPr>
+      <w:r>
+        <w:rPr>
+          <w:rtl w:val="0"/>
+        </w:rPr>
+      </w:r>
+    </w:p>
+    <w:p>
+      <w:pPr>
+        <w:rPr/>
+      </w:pPr>
+      <w:r>
+        <w:rPr>
+          <w:rtl w:val="0"/>
+        </w:rPr>
+      </w:r>
+    </w:p>
+    <w:p>
+      <w:pPr>
+        <w:rPr/>
+      </w:pPr>
+      <w:r>
+        <w:rPr>
+          <w:rtl w:val="0"/>
+        </w:rPr>
+      </w:r>
+    </w:p>
+    <w:p>
+      <w:pPr>
+        <w:rPr/>
+      </w:pPr>
+      <w:r>
+        <w:rPr>
+          <w:rtl w:val="0"/>
+        </w:rPr>
+      </w:r>
+    </w:p>
+    <w:p>
+      <w:pPr>
+        <w:rPr/>
+      </w:pPr>
+      <w:r>
+        <w:rPr>
+          <w:rtl w:val="0"/>
+        </w:rPr>
+      </w:r>
+    </w:p>
+    <w:p>
+      <w:pPr>
+        <w:rPr/>
+      </w:pPr>
+      <w:r>
+        <w:rPr>
+          <w:rtl w:val="0"/>
+        </w:rPr>
+      </w:r>
+    </w:p>
+    <w:p>
+      <w:pPr>
+        <w:rPr/>
+      </w:pPr>
+      <w:r>
+        <w:rPr>
+          <w:rtl w:val="0"/>
+        </w:rPr>
+      </w:r>
+    </w:p>
+    <w:p>
+      <w:pPr>
+        <w:rPr/>
+      </w:pPr>
+      <w:r>
+        <w:rPr>
+          <w:rtl w:val="0"/>
+        </w:rPr>
+      </w:r>
+    </w:p>
+    <w:p>
+      <w:pPr>
+        <w:rPr/>
+      </w:pPr>
+      <w:r>
+        <w:rPr>
+          <w:rtl w:val="0"/>
+        </w:rPr>
+      </w:r>
+    </w:p>
+    <w:p>
+      <w:pPr>
+        <w:rPr/>
+      </w:pPr>
+      <w:r>
+        <w:rPr>
+          <w:rtl w:val="0"/>
+        </w:rPr>
+      </w:r>
+    </w:p>
+    <w:p>
+      <w:pPr>
+        <w:rPr/>
+      </w:pPr>
+      <w:r>
+        <w:rPr>
+          <w:rtl w:val="0"/>
+        </w:rPr>
+      </w:r>
+    </w:p>
+    <w:p>
+      <w:pPr>
+        <w:rPr/>
+      </w:pPr>
+      <w:r>
+        <w:rPr>
+          <w:rtl w:val="0"/>
+        </w:rPr>
+      </w:r>
+    </w:p>
+    <w:p>
+      <w:pPr>
+        <w:rPr/>
+      </w:pPr>
+      <w:r>
+        <w:rPr>
+          <w:rtl w:val="0"/>
+        </w:rPr>
+      </w:r>
+    </w:p>
+    <w:p>
+      <w:pPr>
+        <w:rPr/>
+      </w:pPr>
+      <w:r>
+        <w:rPr>
+          <w:rtl w:val="0"/>
+        </w:rPr>
+      </w:r>
+    </w:p>
+    <w:p>
+      <w:pPr>
+        <w:rPr/>
+      </w:pPr>
+      <w:r>
+        <w:rPr>
+          <w:rtl w:val="0"/>
+        </w:rPr>
+      </w:r>
+    </w:p>
+    <w:p>
+      <w:pPr>
+        <w:rPr/>
+      </w:pPr>
+      <w:r>
+        <w:rPr>
+          <w:rtl w:val="0"/>
+        </w:rPr>
+      </w:r>
+    </w:p>
+    <w:p>
+      <w:pPr>
+        <w:rPr/>
+      </w:pPr>
+      <w:r>
+        <w:rPr>
+          <w:rtl w:val="0"/>
+        </w:rPr>
+      </w:r>
+    </w:p>
+    <w:p>
+      <w:pPr>
+        <w:rPr/>
+      </w:pPr>
+      <w:r>
+        <w:rPr>
+          <w:rtl w:val="0"/>
+        </w:rPr>
+      </w:r>
+    </w:p>
+    <w:p>
+      <w:pPr>
+        <w:rPr/>
+      </w:pPr>
+      <w:r>
+        <w:rPr>
+          <w:rtl w:val="0"/>
+        </w:rPr>
+      </w:r>
+    </w:p>
+    <w:p>
+      <w:pPr>
+        <w:rPr/>
+      </w:pPr>
+      <w:r>
+        <w:rPr>
+          <w:rtl w:val="0"/>
+        </w:rPr>
+      </w:r>
+    </w:p>
+    <w:p>
+      <w:pPr>
+        <w:rPr/>
+      </w:pPr>
+      <w:r>
+        <w:rPr>
+          <w:rtl w:val="0"/>
+        </w:rPr>
+      </w:r>
+    </w:p>
+    <w:p>
+      <w:pPr>
+        <w:rPr/>
+      </w:pPr>
+      <w:r>
+        <w:rPr>
+          <w:rtl w:val="0"/>
+        </w:rPr>
+      </w:r>
+    </w:p>
+    <w:p>
+      <w:pPr>
+        <w:rPr/>
+      </w:pPr>
+      <w:r>
+        <w:rPr>
+          <w:rtl w:val="0"/>
+        </w:rPr>
+      </w:r>
+    </w:p>
+    <w:p>
+      <w:pPr>
+        <w:rPr/>
+      </w:pPr>
+      <w:r>
+        <w:rPr>
+          <w:rtl w:val="0"/>
+        </w:rPr>
+      </w:r>
+    </w:p>
+    <w:p>
+      <w:pPr>
+        <w:rPr/>
+      </w:pPr>
+      <w:r>
+        <w:rPr>
+          <w:rtl w:val="0"/>
+        </w:rPr>
+      </w:r>
+    </w:p>
+    <w:p>
+      <w:pPr>
+        <w:rPr/>
+      </w:pPr>
+      <w:r>
+        <w:rPr>
+          <w:rtl w:val="0"/>
+        </w:rPr>
+      </w:r>
+    </w:p>
+    <w:p>
+      <w:pPr>
+        <w:rPr/>
+      </w:pPr>
+      <w:r>
+        <w:rPr>
+          <w:rtl w:val="0"/>
+        </w:rPr>
+      </w:r>
+    </w:p>
+    <w:p>
+      <w:pPr>
+        <w:rPr/>
+      </w:pPr>
+      <w:r>
+        <w:rPr>
+          <w:rtl w:val="0"/>
+        </w:rPr>
+      </w:r>
+    </w:p>
+    <w:p>
+      <w:pPr>
+        <w:rPr/>
+      </w:pPr>
+      <w:r>
+        <w:rPr>
+          <w:rtl w:val="0"/>
+        </w:rPr>
+      </w:r>
+    </w:p>
+    <w:p>
+      <w:pPr>
+        <w:rPr/>
+      </w:pPr>
+      <w:r>
+        <w:rPr>
+          <w:rtl w:val="0"/>
+        </w:rPr>
+      </w:r>
+    </w:p>
+    <w:p>
+      <w:pPr>
+        <w:rPr/>
+      </w:pPr>
+      <w:r>
+        <w:rPr>
+          <w:rtl w:val="0"/>
+        </w:rPr>
+        <w:t xml:space="preserve">References</w:t>
+      </w:r>
+    </w:p>
+    <w:p>
+      <w:pPr>
+        <w:rPr/>
+      </w:pPr>
+      <w:r>
+        <w:rPr>
+          <w:rtl w:val="0"/>
+        </w:rPr>
+      </w:r>
+    </w:p>
+    <w:p>
+      <w:pPr>
+        <w:rPr/>
+      </w:pPr>
+      <w:hyperlink r:id="rId9">
+        <w:r>
+          <w:rPr>
+            <w:color w:val="1155cc"/>
+            <w:u w:val="single"/>
+            <w:rtl w:val="0"/>
+          </w:rPr>
+          <w:t xml:space="preserve">https://www.precedenceresearch.com/generative-ai-in-insurance-market#:~:text=Generative%20AI%20helps%20the%20process,transform%20the%20insurance%20business%20model</w:t>
+        </w:r>
+      </w:hyperlink>
+      <w:r>
+        <w:rPr>
+          <w:rtl w:val="0"/>
+        </w:rPr>
+        <w:t xml:space="preserve">. (27/02)</w:t>
       </w:r>
     </w:p>
     <w:p>

</xml_diff>